<commit_message>
Add deployment and technical documentation; enhance document generation features
- Created `DEPLOYMENT_HANDOVER.md` for detailed deployment instructions of the Automating Letter System.
- Added `TECHNICAL_DOCUMENTATION.md` outlining project overview, system architecture, core features, API endpoints, data flow, and configuration.
- Updated `doc_service.py` to improve document formatting:
  - Adjusted date formatting for Hijri and Gregorian dates.
  - Modified font sizes for titles and body text.
  - Enhanced paragraph handling for better RTL support and alignment.
</commit_message>
<xml_diff>
--- a/LetterToPdf/templates/Netzero.docx
+++ b/LetterToPdf/templates/Netzero.docx
@@ -10,8 +10,8 @@
       <w:footerReference w:type="default" r:id="rId9"/>
       <w:headerReference w:type="first" r:id="rId10"/>
       <w:footerReference w:type="first" r:id="rId11"/>
-      <w:pgSz w:w="11906" w:h="16838" w:code="9"/>
-      <w:pgMar w:top="2700" w:right="1440" w:bottom="1440" w:left="1440" w:header="720" w:footer="720" w:gutter="0"/>
+      <w:pgSz w:w="12240" w:h="15840"/>
+      <w:pgMar w:top="1440" w:right="1440" w:bottom="1440" w:left="1440" w:header="432" w:footer="720" w:gutter="0"/>
       <w:cols w:space="720"/>
       <w:docGrid w:linePitch="360"/>
     </w:sectPr>
@@ -112,7 +112,7 @@
       <mc:AlternateContent>
         <mc:Choice Requires="wps">
           <w:drawing>
-            <wp:anchor distT="0" distB="0" distL="0" distR="0" simplePos="0" relativeHeight="251659264" behindDoc="0" locked="0" layoutInCell="1" allowOverlap="1" wp14:anchorId="042B4182" wp14:editId="66EDC0AA">
+            <wp:anchor distT="0" distB="0" distL="0" distR="0" simplePos="0" relativeHeight="251658241" behindDoc="0" locked="0" layoutInCell="1" allowOverlap="1" wp14:anchorId="1BA77304" wp14:editId="4A1E5BD2">
               <wp:simplePos x="635" y="635"/>
               <wp:positionH relativeFrom="page">
                 <wp:align>center</wp:align>
@@ -120,10 +120,10 @@
               <wp:positionV relativeFrom="page">
                 <wp:align>top</wp:align>
               </wp:positionV>
-              <wp:extent cx="1931670" cy="404495"/>
-              <wp:effectExtent l="0" t="0" r="11430" b="14605"/>
+              <wp:extent cx="908685" cy="405765"/>
+              <wp:effectExtent l="0" t="0" r="5715" b="13335"/>
               <wp:wrapNone/>
-              <wp:docPr id="1395537132" name="Text Box 2" descr="General access">
+              <wp:docPr id="158849174" name="Text Box 2" descr="public access">
                 <a:extLst xmlns:a="http://schemas.openxmlformats.org/drawingml/2006/main">
                   <a:ext uri="{5AE41FA2-C0FF-4470-9BD4-5FADCA87CBE2}">
                     <aclsh:classification xmlns:aclsh="http://schemas.microsoft.com/office/drawing/2020/classificationShape" classificationOutcomeType="hdr"/>
@@ -138,7 +138,7 @@
                     <wps:spPr>
                       <a:xfrm>
                         <a:off x="0" y="0"/>
-                        <a:ext cx="1931670" cy="404495"/>
+                        <a:ext cx="908685" cy="405765"/>
                       </a:xfrm>
                       <a:prstGeom prst="rect">
                         <a:avLst/>
@@ -156,20 +156,16 @@
                             <w:rPr>
                               <w:rFonts w:ascii="Aptos" w:eastAsia="Aptos" w:hAnsi="Aptos" w:cs="Aptos"/>
                               <w:noProof/>
-                              <w:color w:val="0000FF"/>
-                              <w:sz w:val="24"/>
-                              <w:szCs w:val="24"/>
+                              <w:color w:val="008000"/>
                             </w:rPr>
                           </w:pPr>
                           <w:r>
                             <w:rPr>
                               <w:rFonts w:ascii="Aptos" w:eastAsia="Aptos" w:hAnsi="Aptos" w:cs="Aptos"/>
                               <w:noProof/>
-                              <w:color w:val="0000FF"/>
-                              <w:sz w:val="24"/>
-                              <w:szCs w:val="24"/>
+                              <w:color w:val="008000"/>
                             </w:rPr>
-                            <w:t>General access</w:t>
+                            <w:t>public access</w:t>
                           </w:r>
                         </w:p>
                       </w:txbxContent>
@@ -188,11 +184,12 @@
         </mc:Choice>
         <mc:Fallback>
           <w:pict>
-            <v:shapetype w14:anchorId="042B4182" id="_x0000_t202" coordsize="21600,21600" o:spt="202" path="m,l,21600r21600,l21600,xe">
+            <v:shapetype w14:anchorId="1BA77304" id="_x0000_t202" coordsize="21600,21600" o:spt="202" path="m,l,21600r21600,l21600,xe">
               <v:stroke joinstyle="miter"/>
               <v:path gradientshapeok="t" o:connecttype="rect"/>
             </v:shapetype>
-            <v:shape id="Text Box 2" o:spid="_x0000_s1026" type="#_x0000_t202" alt="General access" style="position:absolute;left:0;text-align:left;margin-left:0;margin-top:0;width:152.1pt;height:31.85pt;z-index:251659264;visibility:visible;mso-wrap-style:none;mso-wrap-distance-left:0;mso-wrap-distance-top:0;mso-wrap-distance-right:0;mso-wrap-distance-bottom:0;mso-position-horizontal:center;mso-position-horizontal-relative:page;mso-position-vertical:top;mso-position-vertical-relative:page;v-text-anchor:top" o:gfxdata="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" filled="f" stroked="f">
+            <v:shape id="Text Box 2" o:spid="_x0000_s1026" type="#_x0000_t202" alt="public access" style="position:absolute;margin-left:0;margin-top:0;width:71.55pt;height:31.95pt;z-index:251658241;visibility:visible;mso-wrap-style:none;mso-wrap-distance-left:0;mso-wrap-distance-top:0;mso-wrap-distance-right:0;mso-wrap-distance-bottom:0;mso-position-horizontal:center;mso-position-horizontal-relative:page;mso-position-vertical:top;mso-position-vertical-relative:page;v-text-anchor:top" o:gfxdata="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" filled="f" stroked="f">
+              <v:fill o:detectmouseclick="t"/>
               <v:textbox style="mso-fit-shape-to-text:t" inset="0,15pt,0,0">
                 <w:txbxContent>
                   <w:p>
@@ -201,20 +198,16 @@
                       <w:rPr>
                         <w:rFonts w:ascii="Aptos" w:eastAsia="Aptos" w:hAnsi="Aptos" w:cs="Aptos"/>
                         <w:noProof/>
-                        <w:color w:val="0000FF"/>
-                        <w:sz w:val="24"/>
-                        <w:szCs w:val="24"/>
+                        <w:color w:val="008000"/>
                       </w:rPr>
                     </w:pPr>
                     <w:r>
                       <w:rPr>
                         <w:rFonts w:ascii="Aptos" w:eastAsia="Aptos" w:hAnsi="Aptos" w:cs="Aptos"/>
                         <w:noProof/>
-                        <w:color w:val="0000FF"/>
-                        <w:sz w:val="24"/>
-                        <w:szCs w:val="24"/>
+                        <w:color w:val="008000"/>
                       </w:rPr>
-                      <w:t>General access</w:t>
+                      <w:t>public access</w:t>
                     </w:r>
                   </w:p>
                 </w:txbxContent>
@@ -232,23 +225,26 @@
 <file path=word/header2.xml><?xml version="1.0" encoding="utf-8"?>
 <w:hdr xmlns:wpc="http://schemas.microsoft.com/office/word/2010/wordprocessingCanvas" xmlns:cx="http://schemas.microsoft.com/office/drawing/2014/chartex" xmlns:cx1="http://schemas.microsoft.com/office/drawing/2015/9/8/chartex" xmlns:cx2="http://schemas.microsoft.com/office/drawing/2015/10/21/chartex" xmlns:cx3="http://schemas.microsoft.com/office/drawing/2016/5/9/chartex" xmlns:cx4="http://schemas.microsoft.com/office/drawing/2016/5/10/chartex" xmlns:cx5="http://schemas.microsoft.com/office/drawing/2016/5/11/chartex" xmlns:cx6="http://schemas.microsoft.com/office/drawing/2016/5/12/chartex" xmlns:cx7="http://schemas.microsoft.com/office/drawing/2016/5/13/chartex" xmlns:cx8="http://schemas.microsoft.com/office/drawing/2016/5/14/chartex" xmlns:mc="http://schemas.openxmlformats.org/markup-compatibility/2006" xmlns:aink="http://schemas.microsoft.com/office/drawing/2016/ink" xmlns:am3d="http://schemas.microsoft.com/office/drawing/2017/model3d" xmlns:o="urn:schemas-microsoft-com:office:office" xmlns:oel="http://schemas.microsoft.com/office/2019/extlst" xmlns:r="http://schemas.openxmlformats.org/officeDocument/2006/relationships" xmlns:m="http://schemas.openxmlformats.org/officeDocument/2006/math" xmlns:v="urn:schemas-microsoft-com:vml" xmlns:wp14="http://schemas.microsoft.com/office/word/2010/wordprocessingDrawing" xmlns:wp="http://schemas.openxmlformats.org/drawingml/2006/wordprocessingDrawing" xmlns:w10="urn:schemas-microsoft-com:office:word" xmlns:w="http://schemas.openxmlformats.org/wordprocessingml/2006/main" xmlns:w14="http://schemas.microsoft.com/office/word/2010/wordml" xmlns:w15="http://schemas.microsoft.com/office/word/2012/wordml" xmlns:w16cex="http://schemas.microsoft.com/office/word/2018/wordml/cex" xmlns:w16cid="http://schemas.microsoft.com/office/word/2016/wordml/cid" xmlns:w16="http://schemas.microsoft.com/office/word/2018/wordml" xmlns:w16du="http://schemas.microsoft.com/office/word/2023/wordml/word16du" xmlns:w16sdtdh="http://schemas.microsoft.com/office/word/2020/wordml/sdtdatahash" xmlns:w16sdtfl="http://schemas.microsoft.com/office/word/2024/wordml/sdtformatlock" xmlns:w16se="http://schemas.microsoft.com/office/word/2015/wordml/symex" xmlns:wpg="http://schemas.microsoft.com/office/word/2010/wordprocessingGroup" xmlns:wpi="http://schemas.microsoft.com/office/word/2010/wordprocessingInk" xmlns:wne="http://schemas.microsoft.com/office/word/2006/wordml" xmlns:wps="http://schemas.microsoft.com/office/word/2010/wordprocessingShape" mc:Ignorable="w14 w15 w16se w16cid w16 w16cex w16sdtdh w16sdtfl w16du wp14">
   <w:p>
+    <w:pPr>
+      <w:pStyle w:val="Header"/>
+    </w:pPr>
     <w:r>
       <w:rPr>
         <w:noProof/>
       </w:rPr>
       <w:drawing>
-        <wp:anchor distT="0" distB="0" distL="114300" distR="114300" simplePos="0" relativeHeight="251657216" behindDoc="0" locked="0" layoutInCell="1" allowOverlap="1" wp14:anchorId="639743C0" wp14:editId="0B03C00A">
+        <wp:anchor distT="0" distB="0" distL="114300" distR="114300" simplePos="0" relativeHeight="251657215" behindDoc="0" locked="0" layoutInCell="1" allowOverlap="1" wp14:anchorId="3AFB7444" wp14:editId="46090455">
           <wp:simplePos x="0" y="0"/>
-          <wp:positionH relativeFrom="page">
-            <wp:align>center</wp:align>
+          <wp:positionH relativeFrom="column">
+            <wp:posOffset>-952500</wp:posOffset>
           </wp:positionH>
           <wp:positionV relativeFrom="page">
-            <wp:align>center</wp:align>
+            <wp:posOffset>-7620</wp:posOffset>
           </wp:positionV>
-          <wp:extent cx="7550420" cy="10680192"/>
-          <wp:effectExtent l="0" t="0" r="0" b="6985"/>
+          <wp:extent cx="7810500" cy="10058400"/>
+          <wp:effectExtent l="0" t="0" r="0" b="0"/>
           <wp:wrapNone/>
-          <wp:docPr id="1542151252" name="Picture 1"/>
+          <wp:docPr id="358902268" name="Picture 4"/>
           <wp:cNvGraphicFramePr>
             <a:graphicFrameLocks xmlns:a="http://schemas.openxmlformats.org/drawingml/2006/main" noChangeAspect="1"/>
           </wp:cNvGraphicFramePr>
@@ -256,10 +252,8 @@
             <a:graphicData uri="http://schemas.openxmlformats.org/drawingml/2006/picture">
               <pic:pic xmlns:pic="http://schemas.openxmlformats.org/drawingml/2006/picture">
                 <pic:nvPicPr>
-                  <pic:cNvPr id="1542151252" name="Picture 1"/>
-                  <pic:cNvPicPr>
-                    <a:picLocks noChangeAspect="1" noChangeArrowheads="1"/>
-                  </pic:cNvPicPr>
+                  <pic:cNvPr id="2027692250" name="Picture 2027692250"/>
+                  <pic:cNvPicPr/>
                 </pic:nvPicPr>
                 <pic:blipFill>
                   <a:blip r:embed="rId1">
@@ -273,26 +267,22 @@
                     <a:fillRect/>
                   </a:stretch>
                 </pic:blipFill>
-                <pic:spPr bwMode="auto">
+                <pic:spPr>
                   <a:xfrm>
                     <a:off x="0" y="0"/>
-                    <a:ext cx="7550420" cy="10680192"/>
+                    <a:ext cx="7810500" cy="10058400"/>
                   </a:xfrm>
                   <a:prstGeom prst="rect">
                     <a:avLst/>
                   </a:prstGeom>
-                  <a:noFill/>
-                  <a:ln>
-                    <a:noFill/>
-                  </a:ln>
                 </pic:spPr>
               </pic:pic>
             </a:graphicData>
           </a:graphic>
-          <wp14:sizeRelH relativeFrom="page">
+          <wp14:sizeRelH relativeFrom="margin">
             <wp14:pctWidth>0</wp14:pctWidth>
           </wp14:sizeRelH>
-          <wp14:sizeRelV relativeFrom="page">
+          <wp14:sizeRelV relativeFrom="margin">
             <wp14:pctHeight>0</wp14:pctHeight>
           </wp14:sizeRelV>
         </wp:anchor>
@@ -315,7 +305,7 @@
       <mc:AlternateContent>
         <mc:Choice Requires="wps">
           <w:drawing>
-            <wp:anchor distT="0" distB="0" distL="0" distR="0" simplePos="0" relativeHeight="251658240" behindDoc="0" locked="0" layoutInCell="1" allowOverlap="1" wp14:anchorId="63FF2C70" wp14:editId="560062C2">
+            <wp:anchor distT="0" distB="0" distL="0" distR="0" simplePos="0" relativeHeight="251658240" behindDoc="0" locked="0" layoutInCell="1" allowOverlap="1" wp14:anchorId="0155802A" wp14:editId="06350DEA">
               <wp:simplePos x="635" y="635"/>
               <wp:positionH relativeFrom="page">
                 <wp:align>center</wp:align>
@@ -323,10 +313,10 @@
               <wp:positionV relativeFrom="page">
                 <wp:align>top</wp:align>
               </wp:positionV>
-              <wp:extent cx="1931670" cy="404495"/>
-              <wp:effectExtent l="0" t="0" r="11430" b="14605"/>
+              <wp:extent cx="908685" cy="405765"/>
+              <wp:effectExtent l="0" t="0" r="5715" b="13335"/>
               <wp:wrapNone/>
-              <wp:docPr id="2052227817" name="Text Box 1" descr="General access">
+              <wp:docPr id="1994519585" name="Text Box 1" descr="public access">
                 <a:extLst xmlns:a="http://schemas.openxmlformats.org/drawingml/2006/main">
                   <a:ext uri="{5AE41FA2-C0FF-4470-9BD4-5FADCA87CBE2}">
                     <aclsh:classification xmlns:aclsh="http://schemas.microsoft.com/office/drawing/2020/classificationShape" classificationOutcomeType="hdr"/>
@@ -341,7 +331,7 @@
                     <wps:spPr>
                       <a:xfrm>
                         <a:off x="0" y="0"/>
-                        <a:ext cx="1931670" cy="404495"/>
+                        <a:ext cx="908685" cy="405765"/>
                       </a:xfrm>
                       <a:prstGeom prst="rect">
                         <a:avLst/>
@@ -359,20 +349,16 @@
                             <w:rPr>
                               <w:rFonts w:ascii="Aptos" w:eastAsia="Aptos" w:hAnsi="Aptos" w:cs="Aptos"/>
                               <w:noProof/>
-                              <w:color w:val="0000FF"/>
-                              <w:sz w:val="24"/>
-                              <w:szCs w:val="24"/>
+                              <w:color w:val="008000"/>
                             </w:rPr>
                           </w:pPr>
                           <w:r>
                             <w:rPr>
                               <w:rFonts w:ascii="Aptos" w:eastAsia="Aptos" w:hAnsi="Aptos" w:cs="Aptos"/>
                               <w:noProof/>
-                              <w:color w:val="0000FF"/>
-                              <w:sz w:val="24"/>
-                              <w:szCs w:val="24"/>
+                              <w:color w:val="008000"/>
                             </w:rPr>
-                            <w:t>General access</w:t>
+                            <w:t>public access</w:t>
                           </w:r>
                         </w:p>
                       </w:txbxContent>
@@ -391,11 +377,12 @@
         </mc:Choice>
         <mc:Fallback>
           <w:pict>
-            <v:shapetype w14:anchorId="63FF2C70" id="_x0000_t202" coordsize="21600,21600" o:spt="202" path="m,l,21600r21600,l21600,xe">
+            <v:shapetype w14:anchorId="0155802A" id="_x0000_t202" coordsize="21600,21600" o:spt="202" path="m,l,21600r21600,l21600,xe">
               <v:stroke joinstyle="miter"/>
               <v:path gradientshapeok="t" o:connecttype="rect"/>
             </v:shapetype>
-            <v:shape id="Text Box 1" o:spid="_x0000_s1027" type="#_x0000_t202" alt="General access" style="position:absolute;left:0;text-align:left;margin-left:0;margin-top:0;width:152.1pt;height:31.85pt;z-index:251658240;visibility:visible;mso-wrap-style:none;mso-wrap-distance-left:0;mso-wrap-distance-top:0;mso-wrap-distance-right:0;mso-wrap-distance-bottom:0;mso-position-horizontal:center;mso-position-horizontal-relative:page;mso-position-vertical:top;mso-position-vertical-relative:page;v-text-anchor:top" o:gfxdata="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" filled="f" stroked="f">
+            <v:shape id="Text Box 1" o:spid="_x0000_s1027" type="#_x0000_t202" alt="public access" style="position:absolute;margin-left:0;margin-top:0;width:71.55pt;height:31.95pt;z-index:251658240;visibility:visible;mso-wrap-style:none;mso-wrap-distance-left:0;mso-wrap-distance-top:0;mso-wrap-distance-right:0;mso-wrap-distance-bottom:0;mso-position-horizontal:center;mso-position-horizontal-relative:page;mso-position-vertical:top;mso-position-vertical-relative:page;v-text-anchor:top" o:gfxdata="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" filled="f" stroked="f">
+              <v:fill o:detectmouseclick="t"/>
               <v:textbox style="mso-fit-shape-to-text:t" inset="0,15pt,0,0">
                 <w:txbxContent>
                   <w:p>
@@ -404,20 +391,16 @@
                       <w:rPr>
                         <w:rFonts w:ascii="Aptos" w:eastAsia="Aptos" w:hAnsi="Aptos" w:cs="Aptos"/>
                         <w:noProof/>
-                        <w:color w:val="0000FF"/>
-                        <w:sz w:val="24"/>
-                        <w:szCs w:val="24"/>
+                        <w:color w:val="008000"/>
                       </w:rPr>
                     </w:pPr>
                     <w:r>
                       <w:rPr>
                         <w:rFonts w:ascii="Aptos" w:eastAsia="Aptos" w:hAnsi="Aptos" w:cs="Aptos"/>
                         <w:noProof/>
-                        <w:color w:val="0000FF"/>
-                        <w:sz w:val="24"/>
-                        <w:szCs w:val="24"/>
+                        <w:color w:val="008000"/>
                       </w:rPr>
-                      <w:t>General access</w:t>
+                      <w:t>public access</w:t>
                     </w:r>
                   </w:p>
                 </w:txbxContent>
@@ -439,15 +422,15 @@
       <w:rPr>
         <w:rFonts w:asciiTheme="minorHAnsi" w:eastAsiaTheme="minorHAnsi" w:hAnsiTheme="minorHAnsi" w:cstheme="minorBidi"/>
         <w:kern w:val="2"/>
-        <w:sz w:val="22"/>
-        <w:szCs w:val="22"/>
+        <w:sz w:val="24"/>
+        <w:szCs w:val="24"/>
         <w:lang w:val="en-US" w:eastAsia="en-US" w:bidi="ar-SA"/>
         <w14:ligatures w14:val="standardContextual"/>
       </w:rPr>
     </w:rPrDefault>
     <w:pPrDefault>
       <w:pPr>
-        <w:spacing w:after="200" w:line="276" w:lineRule="auto"/>
+        <w:spacing w:after="160" w:line="278" w:lineRule="auto"/>
       </w:pPr>
     </w:pPrDefault>
   </w:docDefaults>
@@ -606,7 +589,7 @@
     <w:lsdException w:name="Table Web 2" w:semiHidden="1" w:unhideWhenUsed="1"/>
     <w:lsdException w:name="Table Web 3" w:semiHidden="1" w:unhideWhenUsed="1"/>
     <w:lsdException w:name="Balloon Text" w:semiHidden="1" w:unhideWhenUsed="1"/>
-    <w:lsdException w:name="Table Grid" w:uiPriority="59"/>
+    <w:lsdException w:name="Table Grid" w:uiPriority="39"/>
     <w:lsdException w:name="Table Theme" w:semiHidden="1" w:unhideWhenUsed="1"/>
     <w:lsdException w:name="Placeholder Text" w:semiHidden="1"/>
     <w:lsdException w:name="No Spacing" w:uiPriority="1" w:qFormat="1"/>
@@ -832,13 +815,6 @@
   <w:style w:type="paragraph" w:default="1" w:styleId="Normal">
     <w:name w:val="Normal"/>
     <w:qFormat/>
-    <w:rsid w:val="00843806"/>
-    <w:pPr>
-      <w:jc w:val="right"/>
-    </w:pPr>
-    <w:rPr>
-      <w:rFonts w:ascii="Calibri" w:hAnsi="Calibri"/>
-    </w:rPr>
   </w:style>
   <w:style w:type="paragraph" w:styleId="Heading1">
     <w:name w:val="heading 1"/>
@@ -847,7 +823,7 @@
     <w:link w:val="Heading1Char"/>
     <w:uiPriority w:val="9"/>
     <w:qFormat/>
-    <w:rsid w:val="00C913AA"/>
+    <w:rsid w:val="00836320"/>
     <w:pPr>
       <w:keepNext/>
       <w:keepLines/>
@@ -856,7 +832,7 @@
     </w:pPr>
     <w:rPr>
       <w:rFonts w:asciiTheme="majorHAnsi" w:eastAsiaTheme="majorEastAsia" w:hAnsiTheme="majorHAnsi" w:cstheme="majorBidi"/>
-      <w:color w:val="365F91" w:themeColor="accent1" w:themeShade="BF"/>
+      <w:color w:val="0F4761" w:themeColor="accent1" w:themeShade="BF"/>
       <w:sz w:val="40"/>
       <w:szCs w:val="40"/>
     </w:rPr>
@@ -870,7 +846,7 @@
     <w:semiHidden/>
     <w:unhideWhenUsed/>
     <w:qFormat/>
-    <w:rsid w:val="00C913AA"/>
+    <w:rsid w:val="00836320"/>
     <w:pPr>
       <w:keepNext/>
       <w:keepLines/>
@@ -879,7 +855,7 @@
     </w:pPr>
     <w:rPr>
       <w:rFonts w:asciiTheme="majorHAnsi" w:eastAsiaTheme="majorEastAsia" w:hAnsiTheme="majorHAnsi" w:cstheme="majorBidi"/>
-      <w:color w:val="365F91" w:themeColor="accent1" w:themeShade="BF"/>
+      <w:color w:val="0F4761" w:themeColor="accent1" w:themeShade="BF"/>
       <w:sz w:val="32"/>
       <w:szCs w:val="32"/>
     </w:rPr>
@@ -893,7 +869,7 @@
     <w:semiHidden/>
     <w:unhideWhenUsed/>
     <w:qFormat/>
-    <w:rsid w:val="00C913AA"/>
+    <w:rsid w:val="00836320"/>
     <w:pPr>
       <w:keepNext/>
       <w:keepLines/>
@@ -902,7 +878,7 @@
     </w:pPr>
     <w:rPr>
       <w:rFonts w:eastAsiaTheme="majorEastAsia" w:cstheme="majorBidi"/>
-      <w:color w:val="365F91" w:themeColor="accent1" w:themeShade="BF"/>
+      <w:color w:val="0F4761" w:themeColor="accent1" w:themeShade="BF"/>
       <w:sz w:val="28"/>
       <w:szCs w:val="28"/>
     </w:rPr>
@@ -916,7 +892,7 @@
     <w:semiHidden/>
     <w:unhideWhenUsed/>
     <w:qFormat/>
-    <w:rsid w:val="00C913AA"/>
+    <w:rsid w:val="00836320"/>
     <w:pPr>
       <w:keepNext/>
       <w:keepLines/>
@@ -927,7 +903,7 @@
       <w:rFonts w:eastAsiaTheme="majorEastAsia" w:cstheme="majorBidi"/>
       <w:i/>
       <w:iCs/>
-      <w:color w:val="365F91" w:themeColor="accent1" w:themeShade="BF"/>
+      <w:color w:val="0F4761" w:themeColor="accent1" w:themeShade="BF"/>
     </w:rPr>
   </w:style>
   <w:style w:type="paragraph" w:styleId="Heading5">
@@ -939,7 +915,7 @@
     <w:semiHidden/>
     <w:unhideWhenUsed/>
     <w:qFormat/>
-    <w:rsid w:val="00C913AA"/>
+    <w:rsid w:val="00836320"/>
     <w:pPr>
       <w:keepNext/>
       <w:keepLines/>
@@ -948,7 +924,7 @@
     </w:pPr>
     <w:rPr>
       <w:rFonts w:eastAsiaTheme="majorEastAsia" w:cstheme="majorBidi"/>
-      <w:color w:val="365F91" w:themeColor="accent1" w:themeShade="BF"/>
+      <w:color w:val="0F4761" w:themeColor="accent1" w:themeShade="BF"/>
     </w:rPr>
   </w:style>
   <w:style w:type="paragraph" w:styleId="Heading6">
@@ -960,7 +936,7 @@
     <w:semiHidden/>
     <w:unhideWhenUsed/>
     <w:qFormat/>
-    <w:rsid w:val="00C913AA"/>
+    <w:rsid w:val="00836320"/>
     <w:pPr>
       <w:keepNext/>
       <w:keepLines/>
@@ -983,7 +959,7 @@
     <w:semiHidden/>
     <w:unhideWhenUsed/>
     <w:qFormat/>
-    <w:rsid w:val="00C913AA"/>
+    <w:rsid w:val="00836320"/>
     <w:pPr>
       <w:keepNext/>
       <w:keepLines/>
@@ -1004,7 +980,7 @@
     <w:semiHidden/>
     <w:unhideWhenUsed/>
     <w:qFormat/>
-    <w:rsid w:val="00C913AA"/>
+    <w:rsid w:val="00836320"/>
     <w:pPr>
       <w:keepNext/>
       <w:keepLines/>
@@ -1027,7 +1003,7 @@
     <w:semiHidden/>
     <w:unhideWhenUsed/>
     <w:qFormat/>
-    <w:rsid w:val="00C913AA"/>
+    <w:rsid w:val="00836320"/>
     <w:pPr>
       <w:keepNext/>
       <w:keepLines/>
@@ -1071,10 +1047,10 @@
     <w:basedOn w:val="DefaultParagraphFont"/>
     <w:link w:val="Heading1"/>
     <w:uiPriority w:val="9"/>
-    <w:rsid w:val="00C913AA"/>
+    <w:rsid w:val="00836320"/>
     <w:rPr>
       <w:rFonts w:asciiTheme="majorHAnsi" w:eastAsiaTheme="majorEastAsia" w:hAnsiTheme="majorHAnsi" w:cstheme="majorBidi"/>
-      <w:color w:val="365F91" w:themeColor="accent1" w:themeShade="BF"/>
+      <w:color w:val="0F4761" w:themeColor="accent1" w:themeShade="BF"/>
       <w:sz w:val="40"/>
       <w:szCs w:val="40"/>
     </w:rPr>
@@ -1085,10 +1061,10 @@
     <w:link w:val="Heading2"/>
     <w:uiPriority w:val="9"/>
     <w:semiHidden/>
-    <w:rsid w:val="00C913AA"/>
+    <w:rsid w:val="00836320"/>
     <w:rPr>
       <w:rFonts w:asciiTheme="majorHAnsi" w:eastAsiaTheme="majorEastAsia" w:hAnsiTheme="majorHAnsi" w:cstheme="majorBidi"/>
-      <w:color w:val="365F91" w:themeColor="accent1" w:themeShade="BF"/>
+      <w:color w:val="0F4761" w:themeColor="accent1" w:themeShade="BF"/>
       <w:sz w:val="32"/>
       <w:szCs w:val="32"/>
     </w:rPr>
@@ -1099,10 +1075,10 @@
     <w:link w:val="Heading3"/>
     <w:uiPriority w:val="9"/>
     <w:semiHidden/>
-    <w:rsid w:val="00C913AA"/>
+    <w:rsid w:val="00836320"/>
     <w:rPr>
       <w:rFonts w:eastAsiaTheme="majorEastAsia" w:cstheme="majorBidi"/>
-      <w:color w:val="365F91" w:themeColor="accent1" w:themeShade="BF"/>
+      <w:color w:val="0F4761" w:themeColor="accent1" w:themeShade="BF"/>
       <w:sz w:val="28"/>
       <w:szCs w:val="28"/>
     </w:rPr>
@@ -1113,12 +1089,12 @@
     <w:link w:val="Heading4"/>
     <w:uiPriority w:val="9"/>
     <w:semiHidden/>
-    <w:rsid w:val="00C913AA"/>
+    <w:rsid w:val="00836320"/>
     <w:rPr>
       <w:rFonts w:eastAsiaTheme="majorEastAsia" w:cstheme="majorBidi"/>
       <w:i/>
       <w:iCs/>
-      <w:color w:val="365F91" w:themeColor="accent1" w:themeShade="BF"/>
+      <w:color w:val="0F4761" w:themeColor="accent1" w:themeShade="BF"/>
     </w:rPr>
   </w:style>
   <w:style w:type="character" w:customStyle="1" w:styleId="Heading5Char">
@@ -1127,10 +1103,10 @@
     <w:link w:val="Heading5"/>
     <w:uiPriority w:val="9"/>
     <w:semiHidden/>
-    <w:rsid w:val="00C913AA"/>
+    <w:rsid w:val="00836320"/>
     <w:rPr>
       <w:rFonts w:eastAsiaTheme="majorEastAsia" w:cstheme="majorBidi"/>
-      <w:color w:val="365F91" w:themeColor="accent1" w:themeShade="BF"/>
+      <w:color w:val="0F4761" w:themeColor="accent1" w:themeShade="BF"/>
     </w:rPr>
   </w:style>
   <w:style w:type="character" w:customStyle="1" w:styleId="Heading6Char">
@@ -1139,7 +1115,7 @@
     <w:link w:val="Heading6"/>
     <w:uiPriority w:val="9"/>
     <w:semiHidden/>
-    <w:rsid w:val="00C913AA"/>
+    <w:rsid w:val="00836320"/>
     <w:rPr>
       <w:rFonts w:eastAsiaTheme="majorEastAsia" w:cstheme="majorBidi"/>
       <w:i/>
@@ -1153,7 +1129,7 @@
     <w:link w:val="Heading7"/>
     <w:uiPriority w:val="9"/>
     <w:semiHidden/>
-    <w:rsid w:val="00C913AA"/>
+    <w:rsid w:val="00836320"/>
     <w:rPr>
       <w:rFonts w:eastAsiaTheme="majorEastAsia" w:cstheme="majorBidi"/>
       <w:color w:val="595959" w:themeColor="text1" w:themeTint="A6"/>
@@ -1165,7 +1141,7 @@
     <w:link w:val="Heading8"/>
     <w:uiPriority w:val="9"/>
     <w:semiHidden/>
-    <w:rsid w:val="00C913AA"/>
+    <w:rsid w:val="00836320"/>
     <w:rPr>
       <w:rFonts w:eastAsiaTheme="majorEastAsia" w:cstheme="majorBidi"/>
       <w:i/>
@@ -1179,7 +1155,7 @@
     <w:link w:val="Heading9"/>
     <w:uiPriority w:val="9"/>
     <w:semiHidden/>
-    <w:rsid w:val="00C913AA"/>
+    <w:rsid w:val="00836320"/>
     <w:rPr>
       <w:rFonts w:eastAsiaTheme="majorEastAsia" w:cstheme="majorBidi"/>
       <w:color w:val="272727" w:themeColor="text1" w:themeTint="D8"/>
@@ -1192,7 +1168,7 @@
     <w:link w:val="TitleChar"/>
     <w:uiPriority w:val="10"/>
     <w:qFormat/>
-    <w:rsid w:val="00C913AA"/>
+    <w:rsid w:val="00836320"/>
     <w:pPr>
       <w:spacing w:after="80" w:line="240" w:lineRule="auto"/>
       <w:contextualSpacing/>
@@ -1210,7 +1186,7 @@
     <w:basedOn w:val="DefaultParagraphFont"/>
     <w:link w:val="Title"/>
     <w:uiPriority w:val="10"/>
-    <w:rsid w:val="00C913AA"/>
+    <w:rsid w:val="00836320"/>
     <w:rPr>
       <w:rFonts w:asciiTheme="majorHAnsi" w:eastAsiaTheme="majorEastAsia" w:hAnsiTheme="majorHAnsi" w:cstheme="majorBidi"/>
       <w:spacing w:val="-10"/>
@@ -1226,13 +1202,11 @@
     <w:link w:val="SubtitleChar"/>
     <w:uiPriority w:val="11"/>
     <w:qFormat/>
-    <w:rsid w:val="00C913AA"/>
+    <w:rsid w:val="00836320"/>
     <w:pPr>
       <w:numPr>
         <w:ilvl w:val="1"/>
       </w:numPr>
-      <w:spacing w:after="160"/>
-      <w:ind w:left="1440"/>
     </w:pPr>
     <w:rPr>
       <w:rFonts w:eastAsiaTheme="majorEastAsia" w:cstheme="majorBidi"/>
@@ -1247,7 +1221,7 @@
     <w:basedOn w:val="DefaultParagraphFont"/>
     <w:link w:val="Subtitle"/>
     <w:uiPriority w:val="11"/>
-    <w:rsid w:val="00C913AA"/>
+    <w:rsid w:val="00836320"/>
     <w:rPr>
       <w:rFonts w:eastAsiaTheme="majorEastAsia" w:cstheme="majorBidi"/>
       <w:color w:val="595959" w:themeColor="text1" w:themeTint="A6"/>
@@ -1263,9 +1237,9 @@
     <w:link w:val="QuoteChar"/>
     <w:uiPriority w:val="29"/>
     <w:qFormat/>
-    <w:rsid w:val="00C913AA"/>
-    <w:pPr>
-      <w:spacing w:before="160" w:after="160"/>
+    <w:rsid w:val="00836320"/>
+    <w:pPr>
+      <w:spacing w:before="160"/>
       <w:jc w:val="center"/>
     </w:pPr>
     <w:rPr>
@@ -1279,7 +1253,7 @@
     <w:basedOn w:val="DefaultParagraphFont"/>
     <w:link w:val="Quote"/>
     <w:uiPriority w:val="29"/>
-    <w:rsid w:val="00C913AA"/>
+    <w:rsid w:val="00836320"/>
     <w:rPr>
       <w:i/>
       <w:iCs/>
@@ -1291,7 +1265,7 @@
     <w:basedOn w:val="Normal"/>
     <w:uiPriority w:val="34"/>
     <w:qFormat/>
-    <w:rsid w:val="00C913AA"/>
+    <w:rsid w:val="00836320"/>
     <w:pPr>
       <w:ind w:left="720"/>
       <w:contextualSpacing/>
@@ -1302,11 +1276,11 @@
     <w:basedOn w:val="DefaultParagraphFont"/>
     <w:uiPriority w:val="21"/>
     <w:qFormat/>
-    <w:rsid w:val="00C913AA"/>
+    <w:rsid w:val="00836320"/>
     <w:rPr>
       <w:i/>
       <w:iCs/>
-      <w:color w:val="365F91" w:themeColor="accent1" w:themeShade="BF"/>
+      <w:color w:val="0F4761" w:themeColor="accent1" w:themeShade="BF"/>
     </w:rPr>
   </w:style>
   <w:style w:type="paragraph" w:styleId="IntenseQuote">
@@ -1316,11 +1290,11 @@
     <w:link w:val="IntenseQuoteChar"/>
     <w:uiPriority w:val="30"/>
     <w:qFormat/>
-    <w:rsid w:val="00C913AA"/>
+    <w:rsid w:val="00836320"/>
     <w:pPr>
       <w:pBdr>
-        <w:top w:val="single" w:sz="4" w:space="10" w:color="365F91" w:themeColor="accent1" w:themeShade="BF"/>
-        <w:bottom w:val="single" w:sz="4" w:space="10" w:color="365F91" w:themeColor="accent1" w:themeShade="BF"/>
+        <w:top w:val="single" w:sz="4" w:space="10" w:color="0F4761" w:themeColor="accent1" w:themeShade="BF"/>
+        <w:bottom w:val="single" w:sz="4" w:space="10" w:color="0F4761" w:themeColor="accent1" w:themeShade="BF"/>
       </w:pBdr>
       <w:spacing w:before="360" w:after="360"/>
       <w:ind w:left="864" w:right="864"/>
@@ -1329,7 +1303,7 @@
     <w:rPr>
       <w:i/>
       <w:iCs/>
-      <w:color w:val="365F91" w:themeColor="accent1" w:themeShade="BF"/>
+      <w:color w:val="0F4761" w:themeColor="accent1" w:themeShade="BF"/>
     </w:rPr>
   </w:style>
   <w:style w:type="character" w:customStyle="1" w:styleId="IntenseQuoteChar">
@@ -1337,11 +1311,11 @@
     <w:basedOn w:val="DefaultParagraphFont"/>
     <w:link w:val="IntenseQuote"/>
     <w:uiPriority w:val="30"/>
-    <w:rsid w:val="00C913AA"/>
+    <w:rsid w:val="00836320"/>
     <w:rPr>
       <w:i/>
       <w:iCs/>
-      <w:color w:val="365F91" w:themeColor="accent1" w:themeShade="BF"/>
+      <w:color w:val="0F4761" w:themeColor="accent1" w:themeShade="BF"/>
     </w:rPr>
   </w:style>
   <w:style w:type="character" w:styleId="IntenseReference">
@@ -1349,12 +1323,12 @@
     <w:basedOn w:val="DefaultParagraphFont"/>
     <w:uiPriority w:val="32"/>
     <w:qFormat/>
-    <w:rsid w:val="00C913AA"/>
+    <w:rsid w:val="00836320"/>
     <w:rPr>
       <w:b/>
       <w:bCs/>
       <w:smallCaps/>
-      <w:color w:val="365F91" w:themeColor="accent1" w:themeShade="BF"/>
+      <w:color w:val="0F4761" w:themeColor="accent1" w:themeShade="BF"/>
       <w:spacing w:val="5"/>
     </w:rPr>
   </w:style>
@@ -1364,11 +1338,11 @@
     <w:link w:val="HeaderChar"/>
     <w:uiPriority w:val="99"/>
     <w:unhideWhenUsed/>
-    <w:rsid w:val="001C71E8"/>
+    <w:rsid w:val="00C00D0C"/>
     <w:pPr>
       <w:tabs>
-        <w:tab w:val="center" w:pos="4513"/>
-        <w:tab w:val="right" w:pos="9026"/>
+        <w:tab w:val="center" w:pos="4680"/>
+        <w:tab w:val="right" w:pos="9360"/>
       </w:tabs>
       <w:spacing w:after="0" w:line="240" w:lineRule="auto"/>
     </w:pPr>
@@ -1378,7 +1352,7 @@
     <w:basedOn w:val="DefaultParagraphFont"/>
     <w:link w:val="Header"/>
     <w:uiPriority w:val="99"/>
-    <w:rsid w:val="001C71E8"/>
+    <w:rsid w:val="00C00D0C"/>
   </w:style>
   <w:style w:type="paragraph" w:styleId="Footer">
     <w:name w:val="footer"/>
@@ -1386,11 +1360,11 @@
     <w:link w:val="FooterChar"/>
     <w:uiPriority w:val="99"/>
     <w:unhideWhenUsed/>
-    <w:rsid w:val="001C71E8"/>
+    <w:rsid w:val="00C00D0C"/>
     <w:pPr>
       <w:tabs>
-        <w:tab w:val="center" w:pos="4513"/>
-        <w:tab w:val="right" w:pos="9026"/>
+        <w:tab w:val="center" w:pos="4680"/>
+        <w:tab w:val="right" w:pos="9360"/>
       </w:tabs>
       <w:spacing w:after="0" w:line="240" w:lineRule="auto"/>
     </w:pPr>
@@ -1400,7 +1374,7 @@
     <w:basedOn w:val="DefaultParagraphFont"/>
     <w:link w:val="Footer"/>
     <w:uiPriority w:val="99"/>
-    <w:rsid w:val="001C71E8"/>
+    <w:rsid w:val="00C00D0C"/>
   </w:style>
 </w:styles>
 </file>
@@ -1416,44 +1390,44 @@
         <a:sysClr val="window" lastClr="FFFFFF"/>
       </a:lt1>
       <a:dk2>
-        <a:srgbClr val="1F497D"/>
+        <a:srgbClr val="0E2841"/>
       </a:dk2>
       <a:lt2>
-        <a:srgbClr val="EEECE1"/>
+        <a:srgbClr val="E8E8E8"/>
       </a:lt2>
       <a:accent1>
-        <a:srgbClr val="4F81BD"/>
+        <a:srgbClr val="156082"/>
       </a:accent1>
       <a:accent2>
-        <a:srgbClr val="C0504D"/>
+        <a:srgbClr val="E97132"/>
       </a:accent2>
       <a:accent3>
-        <a:srgbClr val="9BBB59"/>
+        <a:srgbClr val="196B24"/>
       </a:accent3>
       <a:accent4>
-        <a:srgbClr val="8064A2"/>
+        <a:srgbClr val="0F9ED5"/>
       </a:accent4>
       <a:accent5>
-        <a:srgbClr val="4BACC6"/>
+        <a:srgbClr val="A02B93"/>
       </a:accent5>
       <a:accent6>
-        <a:srgbClr val="F79646"/>
+        <a:srgbClr val="4EA72E"/>
       </a:accent6>
       <a:hlink>
-        <a:srgbClr val="0000FF"/>
+        <a:srgbClr val="467886"/>
       </a:hlink>
       <a:folHlink>
-        <a:srgbClr val="800080"/>
+        <a:srgbClr val="96607D"/>
       </a:folHlink>
     </a:clrScheme>
     <a:fontScheme name="Office">
       <a:majorFont>
-        <a:latin typeface="Cambria"/>
+        <a:latin typeface="Aptos Display" panose="02110004020202020204"/>
         <a:ea typeface=""/>
         <a:cs typeface=""/>
-        <a:font script="Jpan" typeface="ＭＳ ゴシック"/>
+        <a:font script="Jpan" typeface="游ゴシック Light"/>
         <a:font script="Hang" typeface="맑은 고딕"/>
-        <a:font script="Hans" typeface="宋体"/>
+        <a:font script="Hans" typeface="等线 Light"/>
         <a:font script="Hant" typeface="新細明體"/>
         <a:font script="Arab" typeface="Times New Roman"/>
         <a:font script="Hebr" typeface="Times New Roman"/>
@@ -1481,14 +1455,31 @@
         <a:font script="Viet" typeface="Times New Roman"/>
         <a:font script="Uigh" typeface="Microsoft Uighur"/>
         <a:font script="Geor" typeface="Sylfaen"/>
+        <a:font script="Armn" typeface="Arial"/>
+        <a:font script="Bugi" typeface="Leelawadee UI"/>
+        <a:font script="Bopo" typeface="Microsoft JhengHei"/>
+        <a:font script="Java" typeface="Javanese Text"/>
+        <a:font script="Lisu" typeface="Segoe UI"/>
+        <a:font script="Mymr" typeface="Myanmar Text"/>
+        <a:font script="Nkoo" typeface="Ebrima"/>
+        <a:font script="Olck" typeface="Nirmala UI"/>
+        <a:font script="Osma" typeface="Ebrima"/>
+        <a:font script="Phag" typeface="Phagspa"/>
+        <a:font script="Syrn" typeface="Estrangelo Edessa"/>
+        <a:font script="Syrj" typeface="Estrangelo Edessa"/>
+        <a:font script="Syre" typeface="Estrangelo Edessa"/>
+        <a:font script="Sora" typeface="Nirmala UI"/>
+        <a:font script="Tale" typeface="Microsoft Tai Le"/>
+        <a:font script="Talu" typeface="Microsoft New Tai Lue"/>
+        <a:font script="Tfng" typeface="Ebrima"/>
       </a:majorFont>
       <a:minorFont>
-        <a:latin typeface="Calibri"/>
+        <a:latin typeface="Aptos" panose="02110004020202020204"/>
         <a:ea typeface=""/>
         <a:cs typeface=""/>
-        <a:font script="Jpan" typeface="ＭＳ 明朝"/>
+        <a:font script="Jpan" typeface="游明朝"/>
         <a:font script="Hang" typeface="맑은 고딕"/>
-        <a:font script="Hans" typeface="宋体"/>
+        <a:font script="Hans" typeface="等线"/>
         <a:font script="Hant" typeface="新細明體"/>
         <a:font script="Arab" typeface="Arial"/>
         <a:font script="Hebr" typeface="Arial"/>
@@ -1516,6 +1507,23 @@
         <a:font script="Viet" typeface="Arial"/>
         <a:font script="Uigh" typeface="Microsoft Uighur"/>
         <a:font script="Geor" typeface="Sylfaen"/>
+        <a:font script="Armn" typeface="Arial"/>
+        <a:font script="Bugi" typeface="Leelawadee UI"/>
+        <a:font script="Bopo" typeface="Microsoft JhengHei"/>
+        <a:font script="Java" typeface="Javanese Text"/>
+        <a:font script="Lisu" typeface="Segoe UI"/>
+        <a:font script="Mymr" typeface="Myanmar Text"/>
+        <a:font script="Nkoo" typeface="Ebrima"/>
+        <a:font script="Olck" typeface="Nirmala UI"/>
+        <a:font script="Osma" typeface="Ebrima"/>
+        <a:font script="Phag" typeface="Phagspa"/>
+        <a:font script="Syrn" typeface="Estrangelo Edessa"/>
+        <a:font script="Syrj" typeface="Estrangelo Edessa"/>
+        <a:font script="Syre" typeface="Estrangelo Edessa"/>
+        <a:font script="Sora" typeface="Nirmala UI"/>
+        <a:font script="Tale" typeface="Microsoft Tai Le"/>
+        <a:font script="Talu" typeface="Microsoft New Tai Lue"/>
+        <a:font script="Tfng" typeface="Ebrima"/>
       </a:minorFont>
     </a:fontScheme>
     <a:fmtScheme name="Office">
@@ -1527,171 +1535,147 @@
           <a:gsLst>
             <a:gs pos="0">
               <a:schemeClr val="phClr">
-                <a:tint val="50000"/>
-                <a:satMod val="300000"/>
+                <a:lumMod val="110000"/>
+                <a:satMod val="105000"/>
+                <a:tint val="67000"/>
               </a:schemeClr>
             </a:gs>
-            <a:gs pos="35000">
+            <a:gs pos="50000">
               <a:schemeClr val="phClr">
-                <a:tint val="37000"/>
-                <a:satMod val="300000"/>
+                <a:lumMod val="105000"/>
+                <a:satMod val="103000"/>
+                <a:tint val="73000"/>
               </a:schemeClr>
             </a:gs>
             <a:gs pos="100000">
               <a:schemeClr val="phClr">
-                <a:tint val="15000"/>
-                <a:satMod val="350000"/>
+                <a:lumMod val="105000"/>
+                <a:satMod val="109000"/>
+                <a:tint val="81000"/>
               </a:schemeClr>
             </a:gs>
           </a:gsLst>
-          <a:lin ang="16200000" scaled="1"/>
+          <a:lin ang="5400000" scaled="0"/>
         </a:gradFill>
         <a:gradFill rotWithShape="1">
           <a:gsLst>
             <a:gs pos="0">
               <a:schemeClr val="phClr">
-                <a:shade val="51000"/>
-                <a:satMod val="130000"/>
+                <a:satMod val="103000"/>
+                <a:lumMod val="102000"/>
+                <a:tint val="94000"/>
               </a:schemeClr>
             </a:gs>
-            <a:gs pos="80000">
+            <a:gs pos="50000">
               <a:schemeClr val="phClr">
-                <a:shade val="93000"/>
-                <a:satMod val="130000"/>
+                <a:satMod val="110000"/>
+                <a:lumMod val="100000"/>
+                <a:shade val="100000"/>
               </a:schemeClr>
             </a:gs>
             <a:gs pos="100000">
               <a:schemeClr val="phClr">
-                <a:shade val="94000"/>
-                <a:satMod val="135000"/>
+                <a:lumMod val="99000"/>
+                <a:satMod val="120000"/>
+                <a:shade val="78000"/>
               </a:schemeClr>
             </a:gs>
           </a:gsLst>
-          <a:lin ang="16200000" scaled="0"/>
+          <a:lin ang="5400000" scaled="0"/>
         </a:gradFill>
       </a:fillStyleLst>
       <a:lnStyleLst>
-        <a:ln w="9525" cap="flat" cmpd="sng" algn="ctr">
-          <a:solidFill>
-            <a:schemeClr val="phClr">
-              <a:shade val="95000"/>
-              <a:satMod val="105000"/>
-            </a:schemeClr>
-          </a:solidFill>
-          <a:prstDash val="solid"/>
-        </a:ln>
-        <a:ln w="25400" cap="flat" cmpd="sng" algn="ctr">
+        <a:ln w="6350" cap="flat" cmpd="sng" algn="ctr">
           <a:solidFill>
             <a:schemeClr val="phClr"/>
           </a:solidFill>
           <a:prstDash val="solid"/>
+          <a:miter lim="800000"/>
         </a:ln>
-        <a:ln w="38100" cap="flat" cmpd="sng" algn="ctr">
+        <a:ln w="12700" cap="flat" cmpd="sng" algn="ctr">
           <a:solidFill>
             <a:schemeClr val="phClr"/>
           </a:solidFill>
           <a:prstDash val="solid"/>
+          <a:miter lim="800000"/>
+        </a:ln>
+        <a:ln w="19050" cap="flat" cmpd="sng" algn="ctr">
+          <a:solidFill>
+            <a:schemeClr val="phClr"/>
+          </a:solidFill>
+          <a:prstDash val="solid"/>
+          <a:miter lim="800000"/>
         </a:ln>
       </a:lnStyleLst>
       <a:effectStyleLst>
         <a:effectStyle>
+          <a:effectLst/>
+        </a:effectStyle>
+        <a:effectStyle>
+          <a:effectLst/>
+        </a:effectStyle>
+        <a:effectStyle>
           <a:effectLst>
-            <a:outerShdw blurRad="40000" dist="20000" dir="5400000" rotWithShape="0">
+            <a:outerShdw blurRad="57150" dist="19050" dir="5400000" algn="ctr" rotWithShape="0">
               <a:srgbClr val="000000">
-                <a:alpha val="38000"/>
+                <a:alpha val="63000"/>
               </a:srgbClr>
             </a:outerShdw>
           </a:effectLst>
-        </a:effectStyle>
-        <a:effectStyle>
-          <a:effectLst>
-            <a:outerShdw blurRad="40000" dist="23000" dir="5400000" rotWithShape="0">
-              <a:srgbClr val="000000">
-                <a:alpha val="35000"/>
-              </a:srgbClr>
-            </a:outerShdw>
-          </a:effectLst>
-        </a:effectStyle>
-        <a:effectStyle>
-          <a:effectLst>
-            <a:outerShdw blurRad="40000" dist="23000" dir="5400000" rotWithShape="0">
-              <a:srgbClr val="000000">
-                <a:alpha val="35000"/>
-              </a:srgbClr>
-            </a:outerShdw>
-          </a:effectLst>
-          <a:scene3d>
-            <a:camera prst="orthographicFront">
-              <a:rot lat="0" lon="0" rev="0"/>
-            </a:camera>
-            <a:lightRig rig="threePt" dir="t">
-              <a:rot lat="0" lon="0" rev="1200000"/>
-            </a:lightRig>
-          </a:scene3d>
-          <a:sp3d>
-            <a:bevelT w="63500" h="25400"/>
-          </a:sp3d>
         </a:effectStyle>
       </a:effectStyleLst>
       <a:bgFillStyleLst>
         <a:solidFill>
           <a:schemeClr val="phClr"/>
         </a:solidFill>
+        <a:solidFill>
+          <a:schemeClr val="phClr">
+            <a:tint val="95000"/>
+            <a:satMod val="170000"/>
+          </a:schemeClr>
+        </a:solidFill>
         <a:gradFill rotWithShape="1">
           <a:gsLst>
             <a:gs pos="0">
               <a:schemeClr val="phClr">
-                <a:tint val="40000"/>
-                <a:satMod val="350000"/>
+                <a:tint val="93000"/>
+                <a:satMod val="150000"/>
+                <a:shade val="98000"/>
+                <a:lumMod val="102000"/>
               </a:schemeClr>
             </a:gs>
-            <a:gs pos="40000">
+            <a:gs pos="50000">
               <a:schemeClr val="phClr">
-                <a:tint val="45000"/>
-                <a:shade val="99000"/>
-                <a:satMod val="350000"/>
+                <a:tint val="98000"/>
+                <a:satMod val="130000"/>
+                <a:shade val="90000"/>
+                <a:lumMod val="103000"/>
               </a:schemeClr>
             </a:gs>
             <a:gs pos="100000">
               <a:schemeClr val="phClr">
-                <a:shade val="20000"/>
-                <a:satMod val="255000"/>
+                <a:shade val="63000"/>
+                <a:satMod val="120000"/>
               </a:schemeClr>
             </a:gs>
           </a:gsLst>
-          <a:path path="circle">
-            <a:fillToRect l="50000" t="-80000" r="50000" b="180000"/>
-          </a:path>
-        </a:gradFill>
-        <a:gradFill rotWithShape="1">
-          <a:gsLst>
-            <a:gs pos="0">
-              <a:schemeClr val="phClr">
-                <a:tint val="80000"/>
-                <a:satMod val="300000"/>
-              </a:schemeClr>
-            </a:gs>
-            <a:gs pos="100000">
-              <a:schemeClr val="phClr">
-                <a:shade val="30000"/>
-                <a:satMod val="200000"/>
-              </a:schemeClr>
-            </a:gs>
-          </a:gsLst>
-          <a:path path="circle">
-            <a:fillToRect l="50000" t="50000" r="50000" b="50000"/>
-          </a:path>
+          <a:lin ang="5400000" scaled="0"/>
         </a:gradFill>
       </a:bgFillStyleLst>
     </a:fmtScheme>
   </a:themeElements>
   <a:objectDefaults/>
   <a:extraClrSchemeLst/>
+  <a:extLst>
+    <a:ext uri="{05A4C25C-085E-4340-85A3-A5531E510DB2}">
+      <thm15:themeFamily xmlns:thm15="http://schemas.microsoft.com/office/thememl/2012/main" name="Office Theme" id="{2E142A2C-CD16-42D6-873A-C26D2A0506FA}" vid="{1BDDFF52-6CD6-40A5-AB3C-68EB2F1E4D0A}"/>
+    </a:ext>
+  </a:extLst>
 </a:theme>
 </file>
 
 <file path=docMetadata/LabelInfo.xml><?xml version="1.0" encoding="utf-8"?>
 <clbl:labelList xmlns:clbl="http://schemas.microsoft.com/office/2020/mipLabelMetadata">
-  <clbl:label id="{969fc6c2-57e3-4c4e-935f-27f08787152f}" enabled="1" method="Standard" siteId="{526b8ab1-b977-4460-8087-39fd2ef8859e}" contentBits="1" removed="0"/>
+  <clbl:label id="{80b73340-719a-4a36-a8dc-b4cc389899a2}" enabled="1" method="Standard" siteId="{526b8ab1-b977-4460-8087-39fd2ef8859e}" removed="0"/>
 </clbl:labelList>
 </file>
</xml_diff>